<commit_message>
Formato y primera planificacion
</commit_message>
<xml_diff>
--- a/Documentacion y planificacion/Reuniones formales/F[001] 25-4/Planificación 1º  Reunión.docx
+++ b/Documentacion y planificacion/Reuniones formales/F[001] 25-4/Planificación 1º  Reunión.docx
@@ -4,6 +4,156 @@
   <w:body>
     <w:p>
       <w:pPr>
+        <w:pStyle w:val="Ttulo"/>
+        <w:ind w:left="1416" w:hanging="1416"/>
+        <w:rPr>
+          <w:sz w:val="80"/>
+          <w:szCs w:val="80"/>
+        </w:rPr>
+      </w:pPr>
+      <w:r>
+        <w:rPr>
+          <w:noProof/>
+          <w:sz w:val="28"/>
+          <w:szCs w:val="28"/>
+        </w:rPr>
+        <w:drawing>
+          <wp:anchor distT="0" distB="0" distL="114300" distR="114300" simplePos="0" relativeHeight="251659264" behindDoc="0" locked="0" layoutInCell="1" allowOverlap="1" wp14:anchorId="21D763A5" wp14:editId="5F168263">
+            <wp:simplePos x="0" y="0"/>
+            <wp:positionH relativeFrom="margin">
+              <wp:align>right</wp:align>
+            </wp:positionH>
+            <wp:positionV relativeFrom="paragraph">
+              <wp:posOffset>3810</wp:posOffset>
+            </wp:positionV>
+            <wp:extent cx="1404620" cy="1404620"/>
+            <wp:effectExtent l="0" t="0" r="5080" b="5080"/>
+            <wp:wrapSquare wrapText="bothSides"/>
+            <wp:docPr id="5" name="Imagen 5"/>
+            <wp:cNvGraphicFramePr>
+              <a:graphicFrameLocks xmlns:a="http://schemas.openxmlformats.org/drawingml/2006/main" noChangeAspect="1"/>
+            </wp:cNvGraphicFramePr>
+            <a:graphic xmlns:a="http://schemas.openxmlformats.org/drawingml/2006/main">
+              <a:graphicData uri="http://schemas.openxmlformats.org/drawingml/2006/picture">
+                <pic:pic xmlns:pic="http://schemas.openxmlformats.org/drawingml/2006/picture">
+                  <pic:nvPicPr>
+                    <pic:cNvPr id="0" name="Picture 2"/>
+                    <pic:cNvPicPr>
+                      <a:picLocks noChangeAspect="1" noChangeArrowheads="1"/>
+                    </pic:cNvPicPr>
+                  </pic:nvPicPr>
+                  <pic:blipFill>
+                    <a:blip r:embed="rId5" cstate="print">
+                      <a:extLst>
+                        <a:ext uri="{28A0092B-C50C-407E-A947-70E740481C1C}">
+                          <a14:useLocalDpi xmlns:a14="http://schemas.microsoft.com/office/drawing/2010/main" val="0"/>
+                        </a:ext>
+                      </a:extLst>
+                    </a:blip>
+                    <a:stretch>
+                      <a:fillRect/>
+                    </a:stretch>
+                  </pic:blipFill>
+                  <pic:spPr bwMode="auto">
+                    <a:xfrm>
+                      <a:off x="0" y="0"/>
+                      <a:ext cx="1404620" cy="1404620"/>
+                    </a:xfrm>
+                    <a:prstGeom prst="rect">
+                      <a:avLst/>
+                    </a:prstGeom>
+                    <a:noFill/>
+                    <a:ln>
+                      <a:noFill/>
+                    </a:ln>
+                  </pic:spPr>
+                </pic:pic>
+              </a:graphicData>
+            </a:graphic>
+            <wp14:sizeRelH relativeFrom="page">
+              <wp14:pctWidth>0</wp14:pctWidth>
+            </wp14:sizeRelH>
+            <wp14:sizeRelV relativeFrom="page">
+              <wp14:pctHeight>0</wp14:pctHeight>
+            </wp14:sizeRelV>
+          </wp:anchor>
+        </w:drawing>
+      </w:r>
+      <w:r>
+        <w:rPr>
+          <w:sz w:val="80"/>
+          <w:szCs w:val="80"/>
+        </w:rPr>
+        <w:t>Planificación F [001]</w:t>
+      </w:r>
+      <w:r>
+        <w:rPr>
+          <w:sz w:val="80"/>
+          <w:szCs w:val="80"/>
+        </w:rPr>
+        <w:t xml:space="preserve"> </w:t>
+      </w:r>
+    </w:p>
+    <w:p>
+      <w:pPr>
+        <w:rPr>
+          <w:sz w:val="28"/>
+          <w:szCs w:val="28"/>
+        </w:rPr>
+      </w:pPr>
+      <w:r>
+        <w:rPr>
+          <w:sz w:val="28"/>
+          <w:szCs w:val="28"/>
+        </w:rPr>
+        <w:t>Segunda entrega 4/9/2019</w:t>
+      </w:r>
+    </w:p>
+    <w:p>
+      <w:pPr>
+        <w:rPr>
+          <w:sz w:val="24"/>
+          <w:szCs w:val="24"/>
+        </w:rPr>
+      </w:pPr>
+      <w:r>
+        <w:rPr>
+          <w:sz w:val="24"/>
+          <w:szCs w:val="24"/>
+        </w:rPr>
+        <w:t>Ruta en GitLab: /</w:t>
+      </w:r>
+      <w:r>
+        <w:rPr>
+          <w:sz w:val="24"/>
+          <w:szCs w:val="24"/>
+        </w:rPr>
+        <w:t xml:space="preserve">Documentación y planificación </w:t>
+      </w:r>
+      <w:r>
+        <w:rPr>
+          <w:sz w:val="24"/>
+          <w:szCs w:val="24"/>
+        </w:rPr>
+        <w:t>/</w:t>
+      </w:r>
+      <w:r>
+        <w:rPr>
+          <w:sz w:val="24"/>
+          <w:szCs w:val="24"/>
+        </w:rPr>
+        <w:t>F [001] 25-4</w:t>
+      </w:r>
+      <w:r>
+        <w:rPr>
+          <w:sz w:val="24"/>
+          <w:szCs w:val="24"/>
+        </w:rPr>
+        <w:t>/</w:t>
+      </w:r>
+    </w:p>
+    <w:p>
+      <w:pPr>
         <w:rPr>
           <w:rFonts w:ascii="Open Sans Light" w:hAnsi="Open Sans Light" w:cs="Open Sans Light"/>
           <w:sz w:val="40"/>
@@ -12,19 +162,203 @@
       </w:pPr>
       <w:r>
         <w:rPr>
+          <w:noProof/>
+          <w:sz w:val="24"/>
+          <w:szCs w:val="24"/>
+        </w:rPr>
+        <mc:AlternateContent>
+          <mc:Choice Requires="wps">
+            <w:drawing>
+              <wp:anchor distT="0" distB="0" distL="114300" distR="114300" simplePos="0" relativeHeight="251660288" behindDoc="0" locked="0" layoutInCell="1" allowOverlap="1" wp14:anchorId="7D94FACF" wp14:editId="5766D826">
+                <wp:simplePos x="0" y="0"/>
+                <wp:positionH relativeFrom="margin">
+                  <wp:posOffset>-236220</wp:posOffset>
+                </wp:positionH>
+                <wp:positionV relativeFrom="paragraph">
+                  <wp:posOffset>198755</wp:posOffset>
+                </wp:positionV>
+                <wp:extent cx="6734175" cy="0"/>
+                <wp:effectExtent l="0" t="0" r="0" b="0"/>
+                <wp:wrapNone/>
+                <wp:docPr id="2" name="Conector recto 2"/>
+                <wp:cNvGraphicFramePr/>
+                <a:graphic xmlns:a="http://schemas.openxmlformats.org/drawingml/2006/main">
+                  <a:graphicData uri="http://schemas.microsoft.com/office/word/2010/wordprocessingShape">
+                    <wps:wsp>
+                      <wps:cNvCnPr/>
+                      <wps:spPr>
+                        <a:xfrm>
+                          <a:off x="0" y="0"/>
+                          <a:ext cx="6734175" cy="0"/>
+                        </a:xfrm>
+                        <a:prstGeom prst="line">
+                          <a:avLst/>
+                        </a:prstGeom>
+                      </wps:spPr>
+                      <wps:style>
+                        <a:lnRef idx="1">
+                          <a:schemeClr val="accent1"/>
+                        </a:lnRef>
+                        <a:fillRef idx="0">
+                          <a:schemeClr val="accent1"/>
+                        </a:fillRef>
+                        <a:effectRef idx="0">
+                          <a:schemeClr val="accent1"/>
+                        </a:effectRef>
+                        <a:fontRef idx="minor">
+                          <a:schemeClr val="tx1"/>
+                        </a:fontRef>
+                      </wps:style>
+                      <wps:bodyPr/>
+                    </wps:wsp>
+                  </a:graphicData>
+                </a:graphic>
+              </wp:anchor>
+            </w:drawing>
+          </mc:Choice>
+          <mc:Fallback>
+            <w:pict>
+              <v:line w14:anchorId="34DFF752" id="Conector recto 2" o:spid="_x0000_s1026" style="position:absolute;z-index:251660288;visibility:visible;mso-wrap-style:square;mso-wrap-distance-left:9pt;mso-wrap-distance-top:0;mso-wrap-distance-right:9pt;mso-wrap-distance-bottom:0;mso-position-horizontal:absolute;mso-position-horizontal-relative:margin;mso-position-vertical:absolute;mso-position-vertical-relative:text" from="-18.6pt,15.65pt" to="511.65pt,15.65pt" o:gfxdata="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" strokecolor="#4472c4 [3204]" strokeweight=".5pt">
+                <v:stroke joinstyle="miter"/>
+                <w10:wrap anchorx="margin"/>
+              </v:line>
+            </w:pict>
+          </mc:Fallback>
+        </mc:AlternateContent>
+      </w:r>
+    </w:p>
+    <w:p>
+      <w:pPr>
+        <w:rPr>
           <w:rFonts w:ascii="Open Sans Light" w:hAnsi="Open Sans Light" w:cs="Open Sans Light"/>
           <w:sz w:val="40"/>
           <w:szCs w:val="40"/>
         </w:rPr>
-        <w:t xml:space="preserve">Planificación 1º Reunión </w:t>
-      </w:r>
+      </w:pPr>
       <w:r>
         <w:rPr>
           <w:rFonts w:ascii="Open Sans Light" w:hAnsi="Open Sans Light" w:cs="Open Sans Light"/>
           <w:sz w:val="40"/>
           <w:szCs w:val="40"/>
         </w:rPr>
+        <w:t>Lugar</w:t>
+      </w:r>
+      <w:r>
+        <w:rPr>
+          <w:rFonts w:ascii="Open Sans Light" w:hAnsi="Open Sans Light" w:cs="Open Sans Light"/>
+          <w:sz w:val="40"/>
+          <w:szCs w:val="40"/>
+        </w:rPr>
+        <w:t xml:space="preserve">: </w:t>
+      </w:r>
+      <w:r>
+        <w:rPr>
+          <w:rFonts w:ascii="Open Sans Light" w:hAnsi="Open Sans Light" w:cs="Open Sans Light"/>
+          <w:sz w:val="36"/>
+          <w:szCs w:val="36"/>
+        </w:rPr>
+        <w:t>Casa del coordinador</w:t>
+      </w:r>
+    </w:p>
+    <w:p>
+      <w:pPr>
+        <w:rPr>
+          <w:rFonts w:ascii="Open Sans Light" w:hAnsi="Open Sans Light" w:cs="Open Sans Light"/>
+          <w:sz w:val="40"/>
+          <w:szCs w:val="40"/>
+        </w:rPr>
+      </w:pPr>
+      <w:r>
+        <w:rPr>
+          <w:rFonts w:ascii="Open Sans Light" w:hAnsi="Open Sans Light" w:cs="Open Sans Light"/>
+          <w:sz w:val="40"/>
+          <w:szCs w:val="40"/>
+        </w:rPr>
+        <w:t>Fecha</w:t>
+      </w:r>
+      <w:r>
+        <w:rPr>
+          <w:rFonts w:ascii="Open Sans Light" w:hAnsi="Open Sans Light" w:cs="Open Sans Light"/>
+          <w:sz w:val="40"/>
+          <w:szCs w:val="40"/>
+        </w:rPr>
+        <w:t xml:space="preserve">: </w:t>
+      </w:r>
+      <w:r>
+        <w:rPr>
+          <w:rFonts w:ascii="Open Sans Light" w:hAnsi="Open Sans Light" w:cs="Open Sans Light"/>
+          <w:sz w:val="36"/>
+          <w:szCs w:val="36"/>
+        </w:rPr>
+        <w:t xml:space="preserve">25/4/2019 </w:t>
+      </w:r>
+    </w:p>
+    <w:p>
+      <w:pPr>
+        <w:rPr>
+          <w:rFonts w:ascii="Open Sans Light" w:hAnsi="Open Sans Light" w:cs="Open Sans Light"/>
+          <w:sz w:val="40"/>
+          <w:szCs w:val="40"/>
+        </w:rPr>
+      </w:pPr>
+      <w:r>
+        <w:rPr>
+          <w:rFonts w:ascii="Open Sans Light" w:hAnsi="Open Sans Light" w:cs="Open Sans Light"/>
+          <w:sz w:val="40"/>
+          <w:szCs w:val="40"/>
+        </w:rPr>
+        <w:t>Hora</w:t>
+      </w:r>
+      <w:r>
+        <w:rPr>
+          <w:rFonts w:ascii="Open Sans Light" w:hAnsi="Open Sans Light" w:cs="Open Sans Light"/>
+          <w:sz w:val="40"/>
+          <w:szCs w:val="40"/>
+        </w:rPr>
+        <w:t xml:space="preserve">: </w:t>
+      </w:r>
+      <w:r>
+        <w:rPr>
+          <w:rFonts w:ascii="Open Sans Light" w:hAnsi="Open Sans Light" w:cs="Open Sans Light"/>
+          <w:sz w:val="36"/>
+          <w:szCs w:val="36"/>
+        </w:rPr>
+        <w:t>20:00</w:t>
+      </w:r>
+      <w:r>
+        <w:rPr>
+          <w:rFonts w:ascii="Open Sans Light" w:hAnsi="Open Sans Light" w:cs="Open Sans Light"/>
+          <w:sz w:val="36"/>
+          <w:szCs w:val="36"/>
+        </w:rPr>
         <w:t xml:space="preserve"> </w:t>
+      </w:r>
+      <w:bookmarkStart w:id="0" w:name="_GoBack"/>
+      <w:bookmarkEnd w:id="0"/>
+    </w:p>
+    <w:p>
+      <w:pPr>
+        <w:rPr>
+          <w:rFonts w:ascii="Open Sans Light" w:hAnsi="Open Sans Light" w:cs="Open Sans Light"/>
+          <w:sz w:val="40"/>
+          <w:szCs w:val="40"/>
+        </w:rPr>
+      </w:pPr>
+      <w:r>
+        <w:rPr>
+          <w:rFonts w:ascii="Open Sans Light" w:hAnsi="Open Sans Light" w:cs="Open Sans Light"/>
+          <w:sz w:val="40"/>
+          <w:szCs w:val="40"/>
+        </w:rPr>
+        <w:t>Temas</w:t>
+      </w:r>
+      <w:r>
+        <w:rPr>
+          <w:rFonts w:ascii="Open Sans Light" w:hAnsi="Open Sans Light" w:cs="Open Sans Light"/>
+          <w:sz w:val="40"/>
+          <w:szCs w:val="40"/>
+        </w:rPr>
+        <w:t xml:space="preserve">: </w:t>
       </w:r>
     </w:p>
     <w:p>
@@ -371,338 +705,15 @@
           <w:szCs w:val="40"/>
         </w:rPr>
       </w:pPr>
-      <w:r>
-        <w:rPr>
-          <w:rFonts w:ascii="Open Sans" w:hAnsi="Open Sans" w:cs="Open Sans"/>
-          <w:sz w:val="24"/>
-          <w:szCs w:val="40"/>
-        </w:rPr>
-        <w:t xml:space="preserve">HASTA AQUÍ SE DIO </w:t>
-      </w:r>
-      <w:bookmarkStart w:id="0" w:name="_GoBack"/>
-      <w:bookmarkEnd w:id="0"/>
-    </w:p>
-    <w:p>
-      <w:pPr>
-        <w:pStyle w:val="Prrafodelista"/>
-        <w:rPr>
-          <w:rFonts w:ascii="Open Sans" w:hAnsi="Open Sans" w:cs="Open Sans"/>
-          <w:sz w:val="16"/>
-          <w:szCs w:val="40"/>
-        </w:rPr>
-      </w:pPr>
-    </w:p>
-    <w:p>
-      <w:pPr>
-        <w:pStyle w:val="Prrafodelista"/>
-        <w:numPr>
-          <w:ilvl w:val="0"/>
-          <w:numId w:val="1"/>
-        </w:numPr>
-        <w:rPr>
-          <w:rFonts w:ascii="Open Sans" w:hAnsi="Open Sans" w:cs="Open Sans"/>
-          <w:sz w:val="24"/>
-          <w:szCs w:val="40"/>
-        </w:rPr>
-      </w:pPr>
-      <w:r>
-        <w:rPr>
-          <w:rFonts w:ascii="Open Sans" w:hAnsi="Open Sans" w:cs="Open Sans"/>
-          <w:sz w:val="24"/>
-          <w:szCs w:val="40"/>
-        </w:rPr>
-        <w:t xml:space="preserve">Primer análisis de requerimientos </w:t>
-      </w:r>
-    </w:p>
-    <w:p>
-      <w:pPr>
-        <w:pStyle w:val="Prrafodelista"/>
-        <w:rPr>
-          <w:rFonts w:ascii="Open Sans" w:hAnsi="Open Sans" w:cs="Open Sans"/>
-          <w:sz w:val="16"/>
-          <w:szCs w:val="40"/>
-        </w:rPr>
-      </w:pPr>
-    </w:p>
-    <w:p>
-      <w:pPr>
-        <w:pStyle w:val="Prrafodelista"/>
-        <w:numPr>
-          <w:ilvl w:val="0"/>
-          <w:numId w:val="1"/>
-        </w:numPr>
-        <w:rPr>
-          <w:rFonts w:ascii="Open Sans" w:hAnsi="Open Sans" w:cs="Open Sans"/>
-          <w:sz w:val="24"/>
-          <w:szCs w:val="40"/>
-        </w:rPr>
-      </w:pPr>
-      <w:r>
-        <w:rPr>
-          <w:rFonts w:ascii="Open Sans" w:hAnsi="Open Sans" w:cs="Open Sans"/>
-          <w:sz w:val="24"/>
-          <w:szCs w:val="40"/>
-        </w:rPr>
-        <w:t>Lectura de la IEEE 830</w:t>
-      </w:r>
-    </w:p>
-    <w:p>
-      <w:pPr>
-        <w:pStyle w:val="Prrafodelista"/>
-        <w:rPr>
-          <w:rFonts w:ascii="Open Sans" w:hAnsi="Open Sans" w:cs="Open Sans"/>
-          <w:sz w:val="16"/>
-          <w:szCs w:val="40"/>
-        </w:rPr>
-      </w:pPr>
-    </w:p>
-    <w:p>
-      <w:pPr>
-        <w:pStyle w:val="Prrafodelista"/>
-        <w:numPr>
-          <w:ilvl w:val="0"/>
-          <w:numId w:val="1"/>
-        </w:numPr>
-        <w:rPr>
-          <w:rFonts w:ascii="Open Sans" w:hAnsi="Open Sans" w:cs="Open Sans"/>
-          <w:sz w:val="24"/>
-          <w:szCs w:val="40"/>
-        </w:rPr>
-      </w:pPr>
-      <w:r>
-        <w:rPr>
-          <w:rFonts w:ascii="Open Sans" w:hAnsi="Open Sans" w:cs="Open Sans"/>
-          <w:sz w:val="24"/>
-          <w:szCs w:val="40"/>
-        </w:rPr>
-        <w:t>Discusión de la tentativa</w:t>
-      </w:r>
-      <w:r>
-        <w:rPr>
-          <w:rFonts w:ascii="Open Sans" w:hAnsi="Open Sans" w:cs="Open Sans"/>
-          <w:sz w:val="24"/>
-          <w:szCs w:val="40"/>
-        </w:rPr>
-        <w:t xml:space="preserve"> de que</w:t>
-      </w:r>
-      <w:r>
-        <w:rPr>
-          <w:rFonts w:ascii="Open Sans" w:hAnsi="Open Sans" w:cs="Open Sans"/>
-          <w:sz w:val="24"/>
-          <w:szCs w:val="40"/>
-        </w:rPr>
-        <w:t xml:space="preserve"> </w:t>
-      </w:r>
-      <w:r>
-        <w:rPr>
-          <w:rFonts w:ascii="Open Sans" w:hAnsi="Open Sans" w:cs="Open Sans"/>
-          <w:sz w:val="24"/>
-          <w:szCs w:val="40"/>
-        </w:rPr>
-        <w:t>Ciclo de vida</w:t>
-      </w:r>
-      <w:r>
-        <w:rPr>
-          <w:rFonts w:ascii="Open Sans" w:hAnsi="Open Sans" w:cs="Open Sans"/>
-          <w:sz w:val="24"/>
-          <w:szCs w:val="40"/>
-        </w:rPr>
-        <w:t xml:space="preserve"> del software</w:t>
-      </w:r>
-      <w:r>
-        <w:rPr>
-          <w:rFonts w:ascii="Open Sans" w:hAnsi="Open Sans" w:cs="Open Sans"/>
-          <w:sz w:val="24"/>
-          <w:szCs w:val="40"/>
-        </w:rPr>
-        <w:t xml:space="preserve"> a utilizar</w:t>
-      </w:r>
-      <w:r>
-        <w:rPr>
-          <w:rFonts w:ascii="Open Sans" w:hAnsi="Open Sans" w:cs="Open Sans"/>
-          <w:sz w:val="24"/>
-          <w:szCs w:val="40"/>
-        </w:rPr>
-        <w:t xml:space="preserve"> (mirar la IEEE 1074) </w:t>
-      </w:r>
-    </w:p>
-    <w:p>
-      <w:pPr>
-        <w:pStyle w:val="Prrafodelista"/>
-        <w:rPr>
-          <w:rFonts w:ascii="Open Sans" w:hAnsi="Open Sans" w:cs="Open Sans"/>
-          <w:sz w:val="16"/>
-          <w:szCs w:val="40"/>
-        </w:rPr>
-      </w:pPr>
-    </w:p>
-    <w:p>
-      <w:pPr>
-        <w:pStyle w:val="Prrafodelista"/>
-        <w:numPr>
-          <w:ilvl w:val="0"/>
-          <w:numId w:val="1"/>
-        </w:numPr>
-        <w:rPr>
-          <w:rFonts w:ascii="Open Sans" w:hAnsi="Open Sans" w:cs="Open Sans"/>
-          <w:sz w:val="24"/>
-          <w:szCs w:val="40"/>
-        </w:rPr>
-      </w:pPr>
-      <w:r>
-        <w:rPr>
-          <w:rFonts w:ascii="Open Sans" w:hAnsi="Open Sans" w:cs="Open Sans"/>
-          <w:sz w:val="24"/>
-          <w:szCs w:val="40"/>
-        </w:rPr>
-        <w:t xml:space="preserve">Puesta de conocimientos previos y ventajas de cada integrante </w:t>
-      </w:r>
-      <w:r>
-        <w:rPr>
-          <w:rFonts w:ascii="Open Sans" w:hAnsi="Open Sans" w:cs="Open Sans"/>
-          <w:sz w:val="24"/>
-          <w:szCs w:val="40"/>
-        </w:rPr>
-        <w:t xml:space="preserve">en cada materia que compone el proyecto </w:t>
-      </w:r>
-    </w:p>
-    <w:p>
-      <w:pPr>
-        <w:pStyle w:val="Prrafodelista"/>
-        <w:rPr>
-          <w:rFonts w:ascii="Open Sans" w:hAnsi="Open Sans" w:cs="Open Sans"/>
-          <w:sz w:val="16"/>
-          <w:szCs w:val="40"/>
-        </w:rPr>
-      </w:pPr>
-    </w:p>
-    <w:p>
-      <w:pPr>
-        <w:pStyle w:val="Prrafodelista"/>
-        <w:numPr>
-          <w:ilvl w:val="0"/>
-          <w:numId w:val="1"/>
-        </w:numPr>
-        <w:rPr>
-          <w:rFonts w:ascii="Open Sans" w:hAnsi="Open Sans" w:cs="Open Sans"/>
-          <w:sz w:val="24"/>
-          <w:szCs w:val="40"/>
-        </w:rPr>
-      </w:pPr>
-      <w:r>
-        <w:rPr>
-          <w:rFonts w:ascii="Open Sans" w:hAnsi="Open Sans" w:cs="Open Sans"/>
-          <w:sz w:val="24"/>
-          <w:szCs w:val="40"/>
-        </w:rPr>
-        <w:t xml:space="preserve">Metodología de trabajos y objetivos (método de designación de tareas, control y supervisión de actividades, </w:t>
-      </w:r>
-      <w:r>
-        <w:rPr>
-          <w:rFonts w:ascii="Open Sans" w:hAnsi="Open Sans" w:cs="Open Sans"/>
-          <w:sz w:val="24"/>
-          <w:szCs w:val="40"/>
-        </w:rPr>
-        <w:t xml:space="preserve">documentación, </w:t>
-      </w:r>
-      <w:proofErr w:type="spellStart"/>
-      <w:r>
-        <w:rPr>
-          <w:rFonts w:ascii="Open Sans" w:hAnsi="Open Sans" w:cs="Open Sans"/>
-          <w:sz w:val="24"/>
-          <w:szCs w:val="40"/>
-        </w:rPr>
-        <w:t>etc</w:t>
-      </w:r>
-      <w:proofErr w:type="spellEnd"/>
-      <w:r>
-        <w:rPr>
-          <w:rFonts w:ascii="Open Sans" w:hAnsi="Open Sans" w:cs="Open Sans"/>
-          <w:sz w:val="24"/>
-          <w:szCs w:val="40"/>
-        </w:rPr>
-        <w:t xml:space="preserve">) </w:t>
-      </w:r>
-    </w:p>
-    <w:p>
-      <w:pPr>
-        <w:pStyle w:val="Prrafodelista"/>
-        <w:rPr>
-          <w:rFonts w:ascii="Open Sans" w:hAnsi="Open Sans" w:cs="Open Sans"/>
-          <w:sz w:val="16"/>
-          <w:szCs w:val="40"/>
-        </w:rPr>
-      </w:pPr>
-    </w:p>
-    <w:p>
-      <w:pPr>
-        <w:pStyle w:val="Prrafodelista"/>
-        <w:numPr>
-          <w:ilvl w:val="0"/>
-          <w:numId w:val="1"/>
-        </w:numPr>
-        <w:rPr>
-          <w:rFonts w:ascii="Open Sans" w:hAnsi="Open Sans" w:cs="Open Sans"/>
-          <w:sz w:val="24"/>
-          <w:szCs w:val="40"/>
-        </w:rPr>
-      </w:pPr>
-      <w:r>
-        <w:rPr>
-          <w:rFonts w:ascii="Open Sans" w:hAnsi="Open Sans" w:cs="Open Sans"/>
-          <w:sz w:val="24"/>
-          <w:szCs w:val="40"/>
-        </w:rPr>
-        <w:t xml:space="preserve"> Los temas nuevos que </w:t>
-      </w:r>
-      <w:r>
-        <w:rPr>
-          <w:rFonts w:ascii="Open Sans" w:hAnsi="Open Sans" w:cs="Open Sans"/>
-          <w:sz w:val="24"/>
-          <w:szCs w:val="40"/>
-        </w:rPr>
-        <w:t xml:space="preserve">surgieron (de parte de cualquier integrante) y no era de urgencia se trataran aquí </w:t>
-      </w:r>
-      <w:r>
-        <w:rPr>
-          <w:rFonts w:ascii="Open Sans" w:hAnsi="Open Sans" w:cs="Open Sans"/>
-          <w:sz w:val="24"/>
-          <w:szCs w:val="40"/>
-        </w:rPr>
-        <w:t xml:space="preserve"> </w:t>
-      </w:r>
-    </w:p>
-    <w:p>
-      <w:pPr>
-        <w:pStyle w:val="Prrafodelista"/>
-        <w:rPr>
-          <w:rFonts w:ascii="Open Sans" w:hAnsi="Open Sans" w:cs="Open Sans"/>
-          <w:sz w:val="16"/>
-          <w:szCs w:val="40"/>
-        </w:rPr>
-      </w:pPr>
-    </w:p>
-    <w:p>
-      <w:pPr>
-        <w:pStyle w:val="Prrafodelista"/>
-        <w:numPr>
-          <w:ilvl w:val="0"/>
-          <w:numId w:val="1"/>
-        </w:numPr>
-        <w:rPr>
-          <w:rFonts w:ascii="Open Sans" w:hAnsi="Open Sans" w:cs="Open Sans"/>
-          <w:sz w:val="24"/>
-          <w:szCs w:val="40"/>
-        </w:rPr>
-      </w:pPr>
-      <w:r>
-        <w:rPr>
-          <w:rFonts w:ascii="Open Sans" w:hAnsi="Open Sans" w:cs="Open Sans"/>
-          <w:sz w:val="24"/>
-          <w:szCs w:val="40"/>
-        </w:rPr>
-        <w:t>Repartir actividades si es que las hay y organizar temas a tratar en la siguiente reunión formal</w:t>
-      </w:r>
+    </w:p>
+    <w:p>
+      <w:pPr>
+        <w:rPr>
+          <w:rFonts w:ascii="Open Sans" w:hAnsi="Open Sans" w:cs="Open Sans"/>
+          <w:sz w:val="24"/>
+          <w:szCs w:val="40"/>
+        </w:rPr>
+      </w:pPr>
     </w:p>
     <w:sectPr>
       <w:pgSz w:w="11906" w:h="16838"/>
@@ -1245,6 +1256,40 @@
       <w:contextualSpacing/>
     </w:pPr>
   </w:style>
+  <w:style w:type="paragraph" w:styleId="Ttulo">
+    <w:name w:val="Title"/>
+    <w:basedOn w:val="Normal"/>
+    <w:next w:val="Normal"/>
+    <w:link w:val="TtuloCar"/>
+    <w:uiPriority w:val="10"/>
+    <w:qFormat/>
+    <w:rsid w:val="00335A4B"/>
+    <w:pPr>
+      <w:spacing w:after="0" w:line="240" w:lineRule="auto"/>
+      <w:contextualSpacing/>
+    </w:pPr>
+    <w:rPr>
+      <w:rFonts w:asciiTheme="majorHAnsi" w:eastAsiaTheme="majorEastAsia" w:hAnsiTheme="majorHAnsi" w:cstheme="majorBidi"/>
+      <w:spacing w:val="-10"/>
+      <w:kern w:val="28"/>
+      <w:sz w:val="56"/>
+      <w:szCs w:val="56"/>
+    </w:rPr>
+  </w:style>
+  <w:style w:type="character" w:customStyle="1" w:styleId="TtuloCar">
+    <w:name w:val="Título Car"/>
+    <w:basedOn w:val="Fuentedeprrafopredeter"/>
+    <w:link w:val="Ttulo"/>
+    <w:uiPriority w:val="10"/>
+    <w:rsid w:val="00335A4B"/>
+    <w:rPr>
+      <w:rFonts w:asciiTheme="majorHAnsi" w:eastAsiaTheme="majorEastAsia" w:hAnsiTheme="majorHAnsi" w:cstheme="majorBidi"/>
+      <w:spacing w:val="-10"/>
+      <w:kern w:val="28"/>
+      <w:sz w:val="56"/>
+      <w:szCs w:val="56"/>
+    </w:rPr>
+  </w:style>
 </w:styles>
 </file>
 

</xml_diff>